<commit_message>
update model using adam optimizer
</commit_message>
<xml_diff>
--- a/Assignment.docx
+++ b/Assignment.docx
@@ -45,21 +45,13 @@
         <w:t xml:space="preserve">The dataset used in this assignment was </w:t>
       </w:r>
       <w:r>
-        <w:t xml:space="preserve">the </w:t>
-      </w:r>
-      <w:proofErr w:type="spellStart"/>
-      <w:r>
-        <w:t>K</w:t>
+        <w:t>the K</w:t>
       </w:r>
       <w:r>
         <w:t>aggle</w:t>
       </w:r>
       <w:r>
-        <w:t>‘s</w:t>
-      </w:r>
-      <w:proofErr w:type="spellEnd"/>
-      <w:r>
-        <w:t xml:space="preserve"> </w:t>
+        <w:t xml:space="preserve">‘s </w:t>
       </w:r>
       <w:r>
         <w:t>Cats and Dogs Dataset</w:t>
@@ -417,6 +409,9 @@
       </w:r>
     </w:p>
     <w:p>
+      <w:pPr>
+        <w:ind w:left="450"/>
+      </w:pPr>
       <w:r>
         <w:t>Our input will be a 50 x 50 image</w:t>
       </w:r>
@@ -430,18 +425,109 @@
         <w:t xml:space="preserve"> 2 hidden layers each with 128 neurons</w:t>
       </w:r>
       <w:r>
-        <w:t xml:space="preserve">. Finally the output layer will have 1 neuron. The activation function between each </w:t>
-      </w:r>
-      <w:proofErr w:type="gramStart"/>
-      <w:r>
-        <w:t>layers</w:t>
-      </w:r>
-      <w:proofErr w:type="gramEnd"/>
-      <w:r>
-        <w:t xml:space="preserve"> is the logisti</w:t>
+        <w:t>. Finally the output layer will have 1 neuron. The activation function between each layers is the logisti</w:t>
       </w:r>
       <w:r>
         <w:t>c function</w:t>
+      </w:r>
+      <w:r>
+        <w:t>.</w:t>
+      </w:r>
+    </w:p>
+    <w:p>
+      <w:pPr>
+        <w:pStyle w:val="ListParagraph"/>
+        <w:numPr>
+          <w:ilvl w:val="0"/>
+          <w:numId w:val="2"/>
+        </w:numPr>
+      </w:pPr>
+      <w:r>
+        <w:lastRenderedPageBreak/>
+        <w:t>Method</w:t>
+      </w:r>
+      <w:r>
+        <w:br/>
+        <w:t xml:space="preserve">The images will be resize to 50 x 50 pixels and then convert to numpy array. After </w:t>
+      </w:r>
+      <w:r>
+        <w:t>that the arrays will be flatten and then feed to the model. Between each layer is the sigmoid activation function:</w:t>
+      </w:r>
+      <w:r>
+        <w:br/>
+      </w:r>
+      <w:r>
+        <w:drawing>
+          <wp:inline distT="0" distB="0" distL="0" distR="0" wp14:anchorId="683D31D3" wp14:editId="0EAD651D">
+            <wp:extent cx="1276528" cy="743054"/>
+            <wp:effectExtent l="0" t="0" r="0" b="0"/>
+            <wp:docPr id="4" name="Picture 4"/>
+            <wp:cNvGraphicFramePr>
+              <a:graphicFrameLocks xmlns:a="http://schemas.openxmlformats.org/drawingml/2006/main" noChangeAspect="1"/>
+            </wp:cNvGraphicFramePr>
+            <a:graphic xmlns:a="http://schemas.openxmlformats.org/drawingml/2006/main">
+              <a:graphicData uri="http://schemas.openxmlformats.org/drawingml/2006/picture">
+                <pic:pic xmlns:pic="http://schemas.openxmlformats.org/drawingml/2006/picture">
+                  <pic:nvPicPr>
+                    <pic:cNvPr id="0" name=""/>
+                    <pic:cNvPicPr/>
+                  </pic:nvPicPr>
+                  <pic:blipFill>
+                    <a:blip r:embed="rId7"/>
+                    <a:stretch>
+                      <a:fillRect/>
+                    </a:stretch>
+                  </pic:blipFill>
+                  <pic:spPr>
+                    <a:xfrm>
+                      <a:off x="0" y="0"/>
+                      <a:ext cx="1276528" cy="743054"/>
+                    </a:xfrm>
+                    <a:prstGeom prst="rect">
+                      <a:avLst/>
+                    </a:prstGeom>
+                  </pic:spPr>
+                </pic:pic>
+              </a:graphicData>
+            </a:graphic>
+          </wp:inline>
+        </w:drawing>
+      </w:r>
+    </w:p>
+    <w:p>
+      <w:pPr>
+        <w:pStyle w:val="ListParagraph"/>
+        <w:ind w:left="1080"/>
+      </w:pPr>
+      <w:r>
+        <w:t xml:space="preserve">Following 2 hidden layer with </w:t>
+      </w:r>
+      <w:r>
+        <w:t>128 neurons each</w:t>
+      </w:r>
+      <w:r>
+        <w:t>, the output layer will have</w:t>
+      </w:r>
+      <w:r>
+        <w:t xml:space="preserve"> a single </w:t>
+      </w:r>
+      <w:r>
+        <w:t>neuron that return a value between 0 and 1.</w:t>
+      </w:r>
+    </w:p>
+    <w:p>
+      <w:pPr>
+        <w:pStyle w:val="ListParagraph"/>
+        <w:ind w:left="1080"/>
+      </w:pPr>
+    </w:p>
+    <w:p>
+      <w:pPr>
+        <w:pStyle w:val="ListParagraph"/>
+        <w:ind w:left="1080"/>
+      </w:pPr>
+      <w:r>
+        <w:t>Next, the weights are randomly initialize and then used to perform the forward pass.</w:t>
       </w:r>
       <w:bookmarkStart w:id="0" w:name="_GoBack"/>
       <w:bookmarkEnd w:id="0"/>

</xml_diff>